<commit_message>
Isolate all template texts to separate element for simpler replacement
</commit_message>
<xml_diff>
--- a/OpenXml.Teplates.Test/Resources/BillTemplate.docx
+++ b/OpenXml.Teplates.Test/Resources/BillTemplate.docx
@@ -80,7 +80,6 @@
                               </w:rPr>
                               <w:t>{{</w:t>
                             </w:r>
-                            <w:proofErr w:type="spellStart"/>
                             <w:r>
                               <w:rPr>
                                 <w:rFonts w:asciiTheme="minorHAnsi" w:hAnsiTheme="minorHAnsi" w:cstheme="minorHAnsi"/>
@@ -99,7 +98,6 @@
                               </w:rPr>
                               <w:t>ame</w:t>
                             </w:r>
-                            <w:proofErr w:type="spellEnd"/>
                             <w:r>
                               <w:rPr>
                                 <w:rFonts w:asciiTheme="minorHAnsi" w:hAnsiTheme="minorHAnsi" w:cstheme="minorHAnsi"/>
@@ -162,7 +160,6 @@
                         </w:rPr>
                         <w:t>{{</w:t>
                       </w:r>
-                      <w:proofErr w:type="spellStart"/>
                       <w:r>
                         <w:rPr>
                           <w:rFonts w:asciiTheme="minorHAnsi" w:hAnsiTheme="minorHAnsi" w:cstheme="minorHAnsi"/>
@@ -181,7 +178,6 @@
                         </w:rPr>
                         <w:t>ame</w:t>
                       </w:r>
-                      <w:proofErr w:type="spellEnd"/>
                       <w:r>
                         <w:rPr>
                           <w:rFonts w:asciiTheme="minorHAnsi" w:hAnsiTheme="minorHAnsi" w:cstheme="minorHAnsi"/>
@@ -267,7 +263,6 @@
                                 <w:lang w:val="en-US"/>
                               </w:rPr>
                             </w:pPr>
-                            <w:proofErr w:type="gramStart"/>
                             <w:r>
                               <w:rPr>
                                 <w:rFonts w:asciiTheme="minorHAnsi" w:eastAsia="DIN OT" w:hAnsiTheme="minorHAnsi" w:cstheme="minorHAnsi"/>
@@ -277,43 +272,7 @@
                                 <w:sz w:val="28"/>
                                 <w:szCs w:val="28"/>
                               </w:rPr>
-                              <w:t>Abrechnung  {</w:t>
-                            </w:r>
-                            <w:proofErr w:type="gramEnd"/>
-                            <w:r>
-                              <w:rPr>
-                                <w:rFonts w:asciiTheme="minorHAnsi" w:eastAsia="DIN OT" w:hAnsiTheme="minorHAnsi" w:cstheme="minorHAnsi"/>
-                                <w:b/>
-                                <w:bCs/>
-                                <w:color w:val="000000"/>
-                                <w:sz w:val="28"/>
-                                <w:szCs w:val="28"/>
-                              </w:rPr>
-                              <w:t>{</w:t>
-                            </w:r>
-                            <w:proofErr w:type="spellStart"/>
-                            <w:r>
-                              <w:rPr>
-                                <w:rFonts w:asciiTheme="minorHAnsi" w:eastAsia="DIN OT" w:hAnsiTheme="minorHAnsi" w:cstheme="minorHAnsi"/>
-                                <w:b/>
-                                <w:bCs/>
-                                <w:color w:val="000000"/>
-                                <w:sz w:val="28"/>
-                                <w:szCs w:val="28"/>
-                              </w:rPr>
-                              <w:t>ds.DisplayName</w:t>
-                            </w:r>
-                            <w:proofErr w:type="spellEnd"/>
-                            <w:r>
-                              <w:rPr>
-                                <w:rFonts w:asciiTheme="minorHAnsi" w:eastAsia="DIN OT" w:hAnsiTheme="minorHAnsi" w:cstheme="minorHAnsi"/>
-                                <w:b/>
-                                <w:bCs/>
-                                <w:color w:val="000000"/>
-                                <w:sz w:val="28"/>
-                                <w:szCs w:val="28"/>
-                              </w:rPr>
-                              <w:t>}}</w:t>
+                              <w:t>Abrechnung  {{ds.DisplayName}}</w:t>
                             </w:r>
                           </w:p>
                         </w:txbxContent>
@@ -345,7 +304,6 @@
                           <w:lang w:val="en-US"/>
                         </w:rPr>
                       </w:pPr>
-                      <w:proofErr w:type="gramStart"/>
                       <w:r>
                         <w:rPr>
                           <w:rFonts w:asciiTheme="minorHAnsi" w:eastAsia="DIN OT" w:hAnsiTheme="minorHAnsi" w:cstheme="minorHAnsi"/>
@@ -355,43 +313,7 @@
                           <w:sz w:val="28"/>
                           <w:szCs w:val="28"/>
                         </w:rPr>
-                        <w:t>Abrechnung  {</w:t>
-                      </w:r>
-                      <w:proofErr w:type="gramEnd"/>
-                      <w:r>
-                        <w:rPr>
-                          <w:rFonts w:asciiTheme="minorHAnsi" w:eastAsia="DIN OT" w:hAnsiTheme="minorHAnsi" w:cstheme="minorHAnsi"/>
-                          <w:b/>
-                          <w:bCs/>
-                          <w:color w:val="000000"/>
-                          <w:sz w:val="28"/>
-                          <w:szCs w:val="28"/>
-                        </w:rPr>
-                        <w:t>{</w:t>
-                      </w:r>
-                      <w:proofErr w:type="spellStart"/>
-                      <w:r>
-                        <w:rPr>
-                          <w:rFonts w:asciiTheme="minorHAnsi" w:eastAsia="DIN OT" w:hAnsiTheme="minorHAnsi" w:cstheme="minorHAnsi"/>
-                          <w:b/>
-                          <w:bCs/>
-                          <w:color w:val="000000"/>
-                          <w:sz w:val="28"/>
-                          <w:szCs w:val="28"/>
-                        </w:rPr>
-                        <w:t>ds.DisplayName</w:t>
-                      </w:r>
-                      <w:proofErr w:type="spellEnd"/>
-                      <w:r>
-                        <w:rPr>
-                          <w:rFonts w:asciiTheme="minorHAnsi" w:eastAsia="DIN OT" w:hAnsiTheme="minorHAnsi" w:cstheme="minorHAnsi"/>
-                          <w:b/>
-                          <w:bCs/>
-                          <w:color w:val="000000"/>
-                          <w:sz w:val="28"/>
-                          <w:szCs w:val="28"/>
-                        </w:rPr>
-                        <w:t>}}</w:t>
+                        <w:t>Abrechnung  {{ds.DisplayName}}</w:t>
                       </w:r>
                     </w:p>
                   </w:txbxContent>
@@ -460,11 +382,11 @@
         <w:tblLook w:val="04A0" w:firstRow="1" w:lastRow="0" w:firstColumn="1" w:lastColumn="0" w:noHBand="0" w:noVBand="1"/>
       </w:tblPr>
       <w:tblGrid>
-        <w:gridCol w:w="2813"/>
-        <w:gridCol w:w="1043"/>
-        <w:gridCol w:w="1281"/>
-        <w:gridCol w:w="1948"/>
-        <w:gridCol w:w="2838"/>
+        <w:gridCol w:w="2342"/>
+        <w:gridCol w:w="1108"/>
+        <w:gridCol w:w="1363"/>
+        <w:gridCol w:w="2078"/>
+        <w:gridCol w:w="3032"/>
       </w:tblGrid>
       <w:tr>
         <w:trPr>
@@ -843,18 +765,7 @@
                 <w:szCs w:val="22"/>
                 <w:lang w:val="de-AT" w:eastAsia="de-AT"/>
               </w:rPr>
-              <w:t>{{#Bills</w:t>
-            </w:r>
-            <w:proofErr w:type="gramStart"/>
-            <w:r>
-              <w:rPr>
-                <w:rFonts w:asciiTheme="minorHAnsi" w:eastAsia="Times New Roman" w:hAnsiTheme="minorHAnsi" w:cstheme="minorHAnsi"/>
-                <w:color w:val="000000"/>
-                <w:sz w:val="22"/>
-                <w:szCs w:val="22"/>
-                <w:lang w:val="de-AT" w:eastAsia="de-AT"/>
-              </w:rPr>
-              <w:t>}}</w:t>
+              <w:t>{{#Bills}}</w:t>
             </w:r>
             <w:r>
               <w:rPr>
@@ -864,9 +775,8 @@
                 <w:szCs w:val="22"/>
                 <w:lang w:val="de-AT" w:eastAsia="de-AT"/>
               </w:rPr>
-              <w:t>{</w:t>
+              <w:t>{{Bills.Date}:</w:t>
             </w:r>
-            <w:proofErr w:type="gramEnd"/>
             <w:r>
               <w:rPr>
                 <w:rFonts w:asciiTheme="minorHAnsi" w:eastAsia="Times New Roman" w:hAnsiTheme="minorHAnsi" w:cstheme="minorHAnsi"/>
@@ -875,8 +785,18 @@
                 <w:szCs w:val="22"/>
                 <w:lang w:val="de-AT" w:eastAsia="de-AT"/>
               </w:rPr>
-              <w:t>{Bills.Date}:toshortdatestring()}</w:t>
+              <w:t>format(d)</w:t>
             </w:r>
+            <w:r>
+              <w:rPr>
+                <w:rFonts w:asciiTheme="minorHAnsi" w:eastAsia="Times New Roman" w:hAnsiTheme="minorHAnsi" w:cstheme="minorHAnsi"/>
+                <w:color w:val="000000"/>
+                <w:sz w:val="22"/>
+                <w:szCs w:val="22"/>
+                <w:lang w:val="de-AT" w:eastAsia="de-AT"/>
+              </w:rPr>
+              <w:t>}</w:t>
+            </w:r>
           </w:p>
         </w:tc>
         <w:tc>
@@ -911,9 +831,34 @@
                 <w:szCs w:val="22"/>
                 <w:lang w:val="de-AT" w:eastAsia="de-AT"/>
               </w:rPr>
-              <w:t>{{</w:t>
+              <w:t>{{Bills.Name}}</w:t>
             </w:r>
-            <w:proofErr w:type="spellStart"/>
+          </w:p>
+        </w:tc>
+        <w:tc>
+          <w:tcPr>
+            <w:tcW w:w="0" w:type="auto"/>
+            <w:tcBorders>
+              <w:top w:val="nil"/>
+              <w:left w:val="nil"/>
+              <w:bottom w:val="nil"/>
+              <w:right w:val="nil"/>
+            </w:tcBorders>
+            <w:shd w:val="clear" w:color="auto" w:fill="auto"/>
+            <w:noWrap/>
+            <w:hideMark/>
+          </w:tcPr>
+          <w:p>
+            <w:pPr>
+              <w:spacing w:after="0" w:line="240" w:lineRule="auto"/>
+              <w:rPr>
+                <w:rFonts w:asciiTheme="minorHAnsi" w:eastAsia="Times New Roman" w:hAnsiTheme="minorHAnsi" w:cstheme="minorHAnsi"/>
+                <w:color w:val="000000"/>
+                <w:sz w:val="22"/>
+                <w:szCs w:val="22"/>
+                <w:lang w:val="de-AT" w:eastAsia="de-AT"/>
+              </w:rPr>
+            </w:pPr>
             <w:r>
               <w:rPr>
                 <w:rFonts w:asciiTheme="minorHAnsi" w:eastAsia="Times New Roman" w:hAnsiTheme="minorHAnsi" w:cstheme="minorHAnsi"/>
@@ -922,127 +867,45 @@
                 <w:szCs w:val="22"/>
                 <w:lang w:val="de-AT" w:eastAsia="de-AT"/>
               </w:rPr>
-              <w:t>Bills.Name</w:t>
+              <w:t>{{Bills.CustomId}}</w:t>
             </w:r>
-            <w:proofErr w:type="spellEnd"/>
+          </w:p>
+        </w:tc>
+        <w:tc>
+          <w:tcPr>
+            <w:tcW w:w="0" w:type="auto"/>
+            <w:tcBorders>
+              <w:top w:val="nil"/>
+              <w:left w:val="nil"/>
+              <w:bottom w:val="nil"/>
+              <w:right w:val="nil"/>
+            </w:tcBorders>
+            <w:shd w:val="clear" w:color="auto" w:fill="auto"/>
+            <w:noWrap/>
+            <w:hideMark/>
+          </w:tcPr>
+          <w:p>
+            <w:pPr>
+              <w:spacing w:after="0" w:line="240" w:lineRule="auto"/>
+              <w:jc w:val="right"/>
+              <w:rPr>
+                <w:rFonts w:asciiTheme="minorHAnsi" w:eastAsia="Times New Roman" w:hAnsiTheme="minorHAnsi" w:cstheme="minorHAnsi"/>
+                <w:color w:val="000000"/>
+                <w:sz w:val="22"/>
+                <w:szCs w:val="22"/>
+                <w:lang w:val="en-US" w:eastAsia="de-AT"/>
+              </w:rPr>
+            </w:pPr>
             <w:r>
               <w:rPr>
                 <w:rFonts w:asciiTheme="minorHAnsi" w:eastAsia="Times New Roman" w:hAnsiTheme="minorHAnsi" w:cstheme="minorHAnsi"/>
                 <w:color w:val="000000"/>
                 <w:sz w:val="22"/>
                 <w:szCs w:val="22"/>
-                <w:lang w:val="de-AT" w:eastAsia="de-AT"/>
-              </w:rPr>
-              <w:t>}}</w:t>
+                <w:lang w:val="en-US" w:eastAsia="de-AT"/>
+              </w:rPr>
+              <w:t>{{Bills.Amount</w:t>
             </w:r>
-          </w:p>
-        </w:tc>
-        <w:tc>
-          <w:tcPr>
-            <w:tcW w:w="0" w:type="auto"/>
-            <w:tcBorders>
-              <w:top w:val="nil"/>
-              <w:left w:val="nil"/>
-              <w:bottom w:val="nil"/>
-              <w:right w:val="nil"/>
-            </w:tcBorders>
-            <w:shd w:val="clear" w:color="auto" w:fill="auto"/>
-            <w:noWrap/>
-            <w:hideMark/>
-          </w:tcPr>
-          <w:p>
-            <w:pPr>
-              <w:spacing w:after="0" w:line="240" w:lineRule="auto"/>
-              <w:rPr>
-                <w:rFonts w:asciiTheme="minorHAnsi" w:eastAsia="Times New Roman" w:hAnsiTheme="minorHAnsi" w:cstheme="minorHAnsi"/>
-                <w:color w:val="000000"/>
-                <w:sz w:val="22"/>
-                <w:szCs w:val="22"/>
-                <w:lang w:val="de-AT" w:eastAsia="de-AT"/>
-              </w:rPr>
-            </w:pPr>
-            <w:r>
-              <w:rPr>
-                <w:rFonts w:asciiTheme="minorHAnsi" w:eastAsia="Times New Roman" w:hAnsiTheme="minorHAnsi" w:cstheme="minorHAnsi"/>
-                <w:color w:val="000000"/>
-                <w:sz w:val="22"/>
-                <w:szCs w:val="22"/>
-                <w:lang w:val="de-AT" w:eastAsia="de-AT"/>
-              </w:rPr>
-              <w:t>{{</w:t>
-            </w:r>
-            <w:proofErr w:type="spellStart"/>
-            <w:r>
-              <w:rPr>
-                <w:rFonts w:asciiTheme="minorHAnsi" w:eastAsia="Times New Roman" w:hAnsiTheme="minorHAnsi" w:cstheme="minorHAnsi"/>
-                <w:color w:val="000000"/>
-                <w:sz w:val="22"/>
-                <w:szCs w:val="22"/>
-                <w:lang w:val="de-AT" w:eastAsia="de-AT"/>
-              </w:rPr>
-              <w:t>Bills.CustomId</w:t>
-            </w:r>
-            <w:proofErr w:type="spellEnd"/>
-            <w:r>
-              <w:rPr>
-                <w:rFonts w:asciiTheme="minorHAnsi" w:eastAsia="Times New Roman" w:hAnsiTheme="minorHAnsi" w:cstheme="minorHAnsi"/>
-                <w:color w:val="000000"/>
-                <w:sz w:val="22"/>
-                <w:szCs w:val="22"/>
-                <w:lang w:val="de-AT" w:eastAsia="de-AT"/>
-              </w:rPr>
-              <w:t>}}</w:t>
-            </w:r>
-          </w:p>
-        </w:tc>
-        <w:tc>
-          <w:tcPr>
-            <w:tcW w:w="0" w:type="auto"/>
-            <w:tcBorders>
-              <w:top w:val="nil"/>
-              <w:left w:val="nil"/>
-              <w:bottom w:val="nil"/>
-              <w:right w:val="nil"/>
-            </w:tcBorders>
-            <w:shd w:val="clear" w:color="auto" w:fill="auto"/>
-            <w:noWrap/>
-            <w:hideMark/>
-          </w:tcPr>
-          <w:p>
-            <w:pPr>
-              <w:spacing w:after="0" w:line="240" w:lineRule="auto"/>
-              <w:jc w:val="right"/>
-              <w:rPr>
-                <w:rFonts w:asciiTheme="minorHAnsi" w:eastAsia="Times New Roman" w:hAnsiTheme="minorHAnsi" w:cstheme="minorHAnsi"/>
-                <w:color w:val="000000"/>
-                <w:sz w:val="22"/>
-                <w:szCs w:val="22"/>
-                <w:lang w:val="en-US" w:eastAsia="de-AT"/>
-              </w:rPr>
-            </w:pPr>
-            <w:r>
-              <w:rPr>
-                <w:rFonts w:asciiTheme="minorHAnsi" w:eastAsia="Times New Roman" w:hAnsiTheme="minorHAnsi" w:cstheme="minorHAnsi"/>
-                <w:color w:val="000000"/>
-                <w:sz w:val="22"/>
-                <w:szCs w:val="22"/>
-                <w:lang w:val="en-US" w:eastAsia="de-AT"/>
-              </w:rPr>
-              <w:t>{{</w:t>
-            </w:r>
-            <w:proofErr w:type="spellStart"/>
-            <w:r>
-              <w:rPr>
-                <w:rFonts w:asciiTheme="minorHAnsi" w:eastAsia="Times New Roman" w:hAnsiTheme="minorHAnsi" w:cstheme="minorHAnsi"/>
-                <w:color w:val="000000"/>
-                <w:sz w:val="22"/>
-                <w:szCs w:val="22"/>
-                <w:lang w:val="en-US" w:eastAsia="de-AT"/>
-              </w:rPr>
-              <w:t>Bills.Amount</w:t>
-            </w:r>
-            <w:proofErr w:type="spellEnd"/>
-            <w:proofErr w:type="gramStart"/>
             <w:r>
               <w:rPr>
                 <w:rFonts w:asciiTheme="minorHAnsi" w:eastAsia="Times New Roman" w:hAnsiTheme="minorHAnsi" w:cstheme="minorHAnsi"/>
@@ -1061,18 +924,7 @@
                 <w:szCs w:val="22"/>
                 <w:lang w:val="en-US" w:eastAsia="de-AT"/>
               </w:rPr>
-              <w:t>format</w:t>
-            </w:r>
-            <w:proofErr w:type="gramEnd"/>
-            <w:r>
-              <w:rPr>
-                <w:rFonts w:asciiTheme="minorHAnsi" w:eastAsia="Times New Roman" w:hAnsiTheme="minorHAnsi" w:cstheme="minorHAnsi"/>
-                <w:color w:val="000000"/>
-                <w:sz w:val="22"/>
-                <w:szCs w:val="22"/>
-                <w:lang w:val="en-US" w:eastAsia="de-AT"/>
-              </w:rPr>
-              <w:t>(n2)</w:t>
+              <w:t>format(n2)</w:t>
             </w:r>
             <w:r>
               <w:rPr>
@@ -1131,17 +983,7 @@
                 <w:szCs w:val="22"/>
                 <w:lang w:val="en-US" w:eastAsia="de-AT"/>
               </w:rPr>
-              <w:t>{{</w:t>
-            </w:r>
-            <w:proofErr w:type="spellStart"/>
-            <w:r>
-              <w:rPr>
-                <w:rFonts w:asciiTheme="minorHAnsi" w:eastAsia="Times New Roman" w:hAnsiTheme="minorHAnsi" w:cstheme="minorHAnsi"/>
-                <w:sz w:val="22"/>
-                <w:szCs w:val="22"/>
-                <w:lang w:val="en-US" w:eastAsia="de-AT"/>
-              </w:rPr>
-              <w:t>Bills.</w:t>
+              <w:t>{{Bills.</w:t>
             </w:r>
             <w:r>
               <w:rPr>
@@ -1152,8 +994,6 @@
               </w:rPr>
               <w:t>OpenAmount</w:t>
             </w:r>
-            <w:proofErr w:type="spellEnd"/>
-            <w:proofErr w:type="gramStart"/>
             <w:r>
               <w:rPr>
                 <w:rFonts w:asciiTheme="minorHAnsi" w:eastAsia="Times New Roman" w:hAnsiTheme="minorHAnsi" w:cstheme="minorHAnsi"/>
@@ -1161,17 +1001,7 @@
                 <w:szCs w:val="22"/>
                 <w:lang w:val="en-US" w:eastAsia="de-AT"/>
               </w:rPr>
-              <w:t>}:format</w:t>
-            </w:r>
-            <w:proofErr w:type="gramEnd"/>
-            <w:r>
-              <w:rPr>
-                <w:rFonts w:asciiTheme="minorHAnsi" w:eastAsia="Times New Roman" w:hAnsiTheme="minorHAnsi" w:cstheme="minorHAnsi"/>
-                <w:sz w:val="22"/>
-                <w:szCs w:val="22"/>
-                <w:lang w:val="en-US" w:eastAsia="de-AT"/>
-              </w:rPr>
-              <w:t>(n2</w:t>
+              <w:t>}:format(n2</w:t>
             </w:r>
             <w:r>
               <w:rPr>
@@ -1477,9 +1307,34 @@
                 <w:szCs w:val="22"/>
                 <w:lang w:val="de-AT" w:eastAsia="de-AT"/>
               </w:rPr>
-              <w:t>{{Total</w:t>
+              <w:t>{{Total}:format(n2)}</w:t>
             </w:r>
-            <w:proofErr w:type="gramStart"/>
+          </w:p>
+        </w:tc>
+        <w:tc>
+          <w:tcPr>
+            <w:tcW w:w="0" w:type="auto"/>
+            <w:tcBorders>
+              <w:top w:val="nil"/>
+              <w:left w:val="nil"/>
+              <w:bottom w:val="nil"/>
+              <w:right w:val="nil"/>
+            </w:tcBorders>
+            <w:shd w:val="clear" w:color="auto" w:fill="auto"/>
+            <w:noWrap/>
+          </w:tcPr>
+          <w:p>
+            <w:pPr>
+              <w:spacing w:after="0" w:line="240" w:lineRule="auto"/>
+              <w:jc w:val="right"/>
+              <w:rPr>
+                <w:rFonts w:asciiTheme="minorHAnsi" w:eastAsia="Times New Roman" w:hAnsiTheme="minorHAnsi" w:cstheme="minorHAnsi"/>
+                <w:color w:val="000000"/>
+                <w:sz w:val="22"/>
+                <w:szCs w:val="22"/>
+                <w:lang w:val="de-AT" w:eastAsia="de-AT"/>
+              </w:rPr>
+            </w:pPr>
             <w:r>
               <w:rPr>
                 <w:rFonts w:asciiTheme="minorHAnsi" w:eastAsia="Times New Roman" w:hAnsiTheme="minorHAnsi" w:cstheme="minorHAnsi"/>
@@ -1490,126 +1345,7 @@
                 <w:szCs w:val="22"/>
                 <w:lang w:val="de-AT" w:eastAsia="de-AT"/>
               </w:rPr>
-              <w:t>}:</w:t>
-            </w:r>
-            <w:proofErr w:type="spellStart"/>
-            <w:r>
-              <w:rPr>
-                <w:rFonts w:asciiTheme="minorHAnsi" w:eastAsia="Times New Roman" w:hAnsiTheme="minorHAnsi" w:cstheme="minorHAnsi"/>
-                <w:b/>
-                <w:bCs/>
-                <w:color w:val="000000"/>
-                <w:sz w:val="22"/>
-                <w:szCs w:val="22"/>
-                <w:lang w:val="de-AT" w:eastAsia="de-AT"/>
-              </w:rPr>
-              <w:t>format</w:t>
-            </w:r>
-            <w:proofErr w:type="spellEnd"/>
-            <w:proofErr w:type="gramEnd"/>
-            <w:r>
-              <w:rPr>
-                <w:rFonts w:asciiTheme="minorHAnsi" w:eastAsia="Times New Roman" w:hAnsiTheme="minorHAnsi" w:cstheme="minorHAnsi"/>
-                <w:b/>
-                <w:bCs/>
-                <w:color w:val="000000"/>
-                <w:sz w:val="22"/>
-                <w:szCs w:val="22"/>
-                <w:lang w:val="de-AT" w:eastAsia="de-AT"/>
-              </w:rPr>
-              <w:t>(n2)}</w:t>
-            </w:r>
-          </w:p>
-        </w:tc>
-        <w:tc>
-          <w:tcPr>
-            <w:tcW w:w="0" w:type="auto"/>
-            <w:tcBorders>
-              <w:top w:val="nil"/>
-              <w:left w:val="nil"/>
-              <w:bottom w:val="nil"/>
-              <w:right w:val="nil"/>
-            </w:tcBorders>
-            <w:shd w:val="clear" w:color="auto" w:fill="auto"/>
-            <w:noWrap/>
-          </w:tcPr>
-          <w:p>
-            <w:pPr>
-              <w:spacing w:after="0" w:line="240" w:lineRule="auto"/>
-              <w:jc w:val="right"/>
-              <w:rPr>
-                <w:rFonts w:asciiTheme="minorHAnsi" w:eastAsia="Times New Roman" w:hAnsiTheme="minorHAnsi" w:cstheme="minorHAnsi"/>
-                <w:color w:val="000000"/>
-                <w:sz w:val="22"/>
-                <w:szCs w:val="22"/>
-                <w:lang w:val="de-AT" w:eastAsia="de-AT"/>
-              </w:rPr>
-            </w:pPr>
-            <w:r>
-              <w:rPr>
-                <w:rFonts w:asciiTheme="minorHAnsi" w:eastAsia="Times New Roman" w:hAnsiTheme="minorHAnsi" w:cstheme="minorHAnsi"/>
-                <w:b/>
-                <w:bCs/>
-                <w:color w:val="000000"/>
-                <w:sz w:val="22"/>
-                <w:szCs w:val="22"/>
-                <w:lang w:val="de-AT" w:eastAsia="de-AT"/>
-              </w:rPr>
-              <w:t>{{</w:t>
-            </w:r>
-            <w:proofErr w:type="spellStart"/>
-            <w:r>
-              <w:rPr>
-                <w:rFonts w:asciiTheme="minorHAnsi" w:eastAsia="Times New Roman" w:hAnsiTheme="minorHAnsi" w:cstheme="minorHAnsi"/>
-                <w:b/>
-                <w:bCs/>
-                <w:color w:val="000000"/>
-                <w:sz w:val="22"/>
-                <w:szCs w:val="22"/>
-                <w:lang w:val="de-AT" w:eastAsia="de-AT"/>
-              </w:rPr>
-              <w:t>TotalOpen</w:t>
-            </w:r>
-            <w:proofErr w:type="spellEnd"/>
-            <w:proofErr w:type="gramStart"/>
-            <w:r>
-              <w:rPr>
-                <w:rFonts w:asciiTheme="minorHAnsi" w:eastAsia="Times New Roman" w:hAnsiTheme="minorHAnsi" w:cstheme="minorHAnsi"/>
-                <w:b/>
-                <w:bCs/>
-                <w:color w:val="000000"/>
-                <w:sz w:val="22"/>
-                <w:szCs w:val="22"/>
-                <w:lang w:val="de-AT" w:eastAsia="de-AT"/>
-              </w:rPr>
-              <w:t>}:</w:t>
-            </w:r>
-            <w:proofErr w:type="spellStart"/>
-            <w:r>
-              <w:rPr>
-                <w:rFonts w:asciiTheme="minorHAnsi" w:eastAsia="Times New Roman" w:hAnsiTheme="minorHAnsi" w:cstheme="minorHAnsi"/>
-                <w:b/>
-                <w:bCs/>
-                <w:color w:val="000000"/>
-                <w:sz w:val="22"/>
-                <w:szCs w:val="22"/>
-                <w:lang w:val="de-AT" w:eastAsia="de-AT"/>
-              </w:rPr>
-              <w:t>format</w:t>
-            </w:r>
-            <w:proofErr w:type="spellEnd"/>
-            <w:proofErr w:type="gramEnd"/>
-            <w:r>
-              <w:rPr>
-                <w:rFonts w:asciiTheme="minorHAnsi" w:eastAsia="Times New Roman" w:hAnsiTheme="minorHAnsi" w:cstheme="minorHAnsi"/>
-                <w:b/>
-                <w:bCs/>
-                <w:color w:val="000000"/>
-                <w:sz w:val="22"/>
-                <w:szCs w:val="22"/>
-                <w:lang w:val="de-AT" w:eastAsia="de-AT"/>
-              </w:rPr>
-              <w:t>(n2)}</w:t>
+              <w:t>{{TotalOpen}:format(n2)}</w:t>
             </w:r>
           </w:p>
         </w:tc>
@@ -1890,57 +1626,7 @@
                 <w:szCs w:val="22"/>
                 <w:lang w:val="de-AT" w:eastAsia="de-AT"/>
               </w:rPr>
-              <w:t>{{</w:t>
-            </w:r>
-            <w:proofErr w:type="spellStart"/>
-            <w:r>
-              <w:rPr>
-                <w:rFonts w:asciiTheme="minorHAnsi" w:eastAsia="Times New Roman" w:hAnsiTheme="minorHAnsi" w:cstheme="minorHAnsi"/>
-                <w:b/>
-                <w:bCs/>
-                <w:sz w:val="22"/>
-                <w:szCs w:val="22"/>
-                <w:lang w:val="de-AT" w:eastAsia="de-AT"/>
-              </w:rPr>
-              <w:t>TotalPaid</w:t>
-            </w:r>
-            <w:proofErr w:type="spellEnd"/>
-            <w:proofErr w:type="gramStart"/>
-            <w:r>
-              <w:rPr>
-                <w:rFonts w:asciiTheme="minorHAnsi" w:eastAsia="Times New Roman" w:hAnsiTheme="minorHAnsi" w:cstheme="minorHAnsi"/>
-                <w:b/>
-                <w:bCs/>
-                <w:sz w:val="22"/>
-                <w:szCs w:val="22"/>
-                <w:lang w:val="de-AT" w:eastAsia="de-AT"/>
-              </w:rPr>
-              <w:t>}:</w:t>
-            </w:r>
-            <w:proofErr w:type="spellStart"/>
-            <w:r>
-              <w:rPr>
-                <w:rFonts w:asciiTheme="minorHAnsi" w:eastAsia="Times New Roman" w:hAnsiTheme="minorHAnsi" w:cstheme="minorHAnsi"/>
-                <w:b/>
-                <w:bCs/>
-                <w:sz w:val="22"/>
-                <w:szCs w:val="22"/>
-                <w:lang w:val="de-AT" w:eastAsia="de-AT"/>
-              </w:rPr>
-              <w:t>format</w:t>
-            </w:r>
-            <w:proofErr w:type="spellEnd"/>
-            <w:proofErr w:type="gramEnd"/>
-            <w:r>
-              <w:rPr>
-                <w:rFonts w:asciiTheme="minorHAnsi" w:eastAsia="Times New Roman" w:hAnsiTheme="minorHAnsi" w:cstheme="minorHAnsi"/>
-                <w:b/>
-                <w:bCs/>
-                <w:sz w:val="22"/>
-                <w:szCs w:val="22"/>
-                <w:lang w:val="de-AT" w:eastAsia="de-AT"/>
-              </w:rPr>
-              <w:t>(n2)}</w:t>
+              <w:t>{{TotalPaid}:format(n2)}</w:t>
             </w:r>
           </w:p>
         </w:tc>
@@ -2081,61 +1767,7 @@
                 <w:szCs w:val="22"/>
                 <w:lang w:val="de-AT" w:eastAsia="de-AT"/>
               </w:rPr>
-              <w:t>{{</w:t>
-            </w:r>
-            <w:proofErr w:type="spellStart"/>
-            <w:r>
-              <w:rPr>
-                <w:rFonts w:asciiTheme="minorHAnsi" w:eastAsia="Times New Roman" w:hAnsiTheme="minorHAnsi" w:cstheme="minorHAnsi"/>
-                <w:b/>
-                <w:bCs/>
-                <w:color w:val="000000"/>
-                <w:sz w:val="22"/>
-                <w:szCs w:val="22"/>
-                <w:lang w:val="de-AT" w:eastAsia="de-AT"/>
-              </w:rPr>
-              <w:t>TotalDownPayment</w:t>
-            </w:r>
-            <w:proofErr w:type="spellEnd"/>
-            <w:proofErr w:type="gramStart"/>
-            <w:r>
-              <w:rPr>
-                <w:rFonts w:asciiTheme="minorHAnsi" w:eastAsia="Times New Roman" w:hAnsiTheme="minorHAnsi" w:cstheme="minorHAnsi"/>
-                <w:b/>
-                <w:bCs/>
-                <w:color w:val="000000"/>
-                <w:sz w:val="22"/>
-                <w:szCs w:val="22"/>
-                <w:lang w:val="de-AT" w:eastAsia="de-AT"/>
-              </w:rPr>
-              <w:t>}:</w:t>
-            </w:r>
-            <w:proofErr w:type="spellStart"/>
-            <w:r>
-              <w:rPr>
-                <w:rFonts w:asciiTheme="minorHAnsi" w:eastAsia="Times New Roman" w:hAnsiTheme="minorHAnsi" w:cstheme="minorHAnsi"/>
-                <w:b/>
-                <w:bCs/>
-                <w:color w:val="000000"/>
-                <w:sz w:val="22"/>
-                <w:szCs w:val="22"/>
-                <w:lang w:val="de-AT" w:eastAsia="de-AT"/>
-              </w:rPr>
-              <w:t>format</w:t>
-            </w:r>
-            <w:proofErr w:type="spellEnd"/>
-            <w:proofErr w:type="gramEnd"/>
-            <w:r>
-              <w:rPr>
-                <w:rFonts w:asciiTheme="minorHAnsi" w:eastAsia="Times New Roman" w:hAnsiTheme="minorHAnsi" w:cstheme="minorHAnsi"/>
-                <w:b/>
-                <w:bCs/>
-                <w:color w:val="000000"/>
-                <w:sz w:val="22"/>
-                <w:szCs w:val="22"/>
-                <w:lang w:val="de-AT" w:eastAsia="de-AT"/>
-              </w:rPr>
-              <w:t>(n2)}</w:t>
+              <w:t>{{TotalDownPayment}:format(n2)}</w:t>
             </w:r>
           </w:p>
         </w:tc>
@@ -2275,47 +1907,7 @@
                 <w:szCs w:val="22"/>
                 <w:lang w:val="en-US" w:eastAsia="de-AT"/>
               </w:rPr>
-              <w:t>{{</w:t>
-            </w:r>
-            <w:proofErr w:type="spellStart"/>
-            <w:r>
-              <w:rPr>
-                <w:rFonts w:asciiTheme="minorHAnsi" w:eastAsia="Times New Roman" w:hAnsiTheme="minorHAnsi" w:cstheme="minorHAnsi"/>
-                <w:b/>
-                <w:bCs/>
-                <w:color w:val="000000"/>
-                <w:sz w:val="22"/>
-                <w:szCs w:val="22"/>
-                <w:lang w:val="en-US" w:eastAsia="de-AT"/>
-              </w:rPr>
-              <w:t>TotalOpen</w:t>
-            </w:r>
-            <w:proofErr w:type="spellEnd"/>
-            <w:proofErr w:type="gramStart"/>
-            <w:r>
-              <w:rPr>
-                <w:rFonts w:asciiTheme="minorHAnsi" w:eastAsia="Times New Roman" w:hAnsiTheme="minorHAnsi" w:cstheme="minorHAnsi"/>
-                <w:b/>
-                <w:bCs/>
-                <w:color w:val="000000"/>
-                <w:sz w:val="22"/>
-                <w:szCs w:val="22"/>
-                <w:lang w:val="en-US" w:eastAsia="de-AT"/>
-              </w:rPr>
-              <w:t>}:format</w:t>
-            </w:r>
-            <w:proofErr w:type="gramEnd"/>
-            <w:r>
-              <w:rPr>
-                <w:rFonts w:asciiTheme="minorHAnsi" w:eastAsia="Times New Roman" w:hAnsiTheme="minorHAnsi" w:cstheme="minorHAnsi"/>
-                <w:b/>
-                <w:bCs/>
-                <w:color w:val="000000"/>
-                <w:sz w:val="22"/>
-                <w:szCs w:val="22"/>
-                <w:lang w:val="en-US" w:eastAsia="de-AT"/>
-              </w:rPr>
-              <w:t>(n2)}</w:t>
+              <w:t>{{TotalOpen}:format(n2)}</w:t>
             </w:r>
           </w:p>
         </w:tc>

</xml_diff>